<commit_message>
updated test plan and results
</commit_message>
<xml_diff>
--- a/test-cases/test_case_2.docx
+++ b/test-cases/test_case_2.docx
@@ -893,46 +893,30 @@
               <w:rPr>
                 <w:rFonts w:ascii="Courier New" w:hAnsi="Courier New" w:cs="Courier New"/>
               </w:rPr>
-              <w:t xml:space="preserve">1.Enter </w:t>
-            </w:r>
-            <w:proofErr w:type="gramStart"/>
-            <w:r>
-              <w:rPr>
-                <w:rFonts w:ascii="Courier New" w:hAnsi="Courier New" w:cs="Courier New"/>
-              </w:rPr>
-              <w:t>the  username</w:t>
-            </w:r>
-            <w:proofErr w:type="gramEnd"/>
-          </w:p>
-          <w:p>
-            <w:pPr>
-              <w:pStyle w:val="PlainText"/>
-              <w:rPr>
-                <w:rFonts w:ascii="Courier New" w:hAnsi="Courier New" w:cs="Courier New"/>
-              </w:rPr>
-            </w:pPr>
-          </w:p>
-          <w:p>
-            <w:pPr>
-              <w:pStyle w:val="PlainText"/>
-              <w:rPr>
-                <w:rFonts w:ascii="Courier New" w:hAnsi="Courier New" w:cs="Courier New"/>
-              </w:rPr>
-            </w:pPr>
-            <w:r>
-              <w:rPr>
-                <w:rFonts w:ascii="Courier New" w:hAnsi="Courier New" w:cs="Courier New"/>
-              </w:rPr>
-              <w:t xml:space="preserve">2.Enter </w:t>
-            </w:r>
-            <w:proofErr w:type="gramStart"/>
-            <w:r>
-              <w:rPr>
-                <w:rFonts w:ascii="Courier New" w:hAnsi="Courier New" w:cs="Courier New"/>
-              </w:rPr>
-              <w:t>the  password</w:t>
-            </w:r>
-            <w:proofErr w:type="gramEnd"/>
+              <w:t>1.Enter the  username</w:t>
+            </w:r>
+          </w:p>
+          <w:p>
+            <w:pPr>
+              <w:pStyle w:val="PlainText"/>
+              <w:rPr>
+                <w:rFonts w:ascii="Courier New" w:hAnsi="Courier New" w:cs="Courier New"/>
+              </w:rPr>
+            </w:pPr>
+          </w:p>
+          <w:p>
+            <w:pPr>
+              <w:pStyle w:val="PlainText"/>
+              <w:rPr>
+                <w:rFonts w:ascii="Courier New" w:hAnsi="Courier New" w:cs="Courier New"/>
+              </w:rPr>
+            </w:pPr>
+            <w:r>
+              <w:rPr>
+                <w:rFonts w:ascii="Courier New" w:hAnsi="Courier New" w:cs="Courier New"/>
+              </w:rPr>
+              <w:t>2.Enter the  password</w:t>
+            </w:r>
           </w:p>
           <w:p>
             <w:pPr>
@@ -1099,52 +1083,30 @@
               <w:rPr>
                 <w:rFonts w:ascii="Courier New" w:hAnsi="Courier New" w:cs="Courier New"/>
               </w:rPr>
-              <w:t xml:space="preserve">1.Enter </w:t>
-            </w:r>
-            <w:proofErr w:type="gramStart"/>
-            <w:r>
-              <w:rPr>
-                <w:rFonts w:ascii="Courier New" w:hAnsi="Courier New" w:cs="Courier New"/>
-              </w:rPr>
-              <w:t>the  username</w:t>
-            </w:r>
-            <w:proofErr w:type="gramEnd"/>
-            <w:r>
-              <w:rPr>
-                <w:rFonts w:ascii="Courier New" w:hAnsi="Courier New" w:cs="Courier New"/>
-              </w:rPr>
-              <w:t xml:space="preserve"> in wrong format</w:t>
-            </w:r>
-          </w:p>
-          <w:p>
-            <w:pPr>
-              <w:pStyle w:val="PlainText"/>
-              <w:rPr>
-                <w:rFonts w:ascii="Courier New" w:hAnsi="Courier New" w:cs="Courier New"/>
-              </w:rPr>
-            </w:pPr>
-          </w:p>
-          <w:p>
-            <w:pPr>
-              <w:pStyle w:val="PlainText"/>
-              <w:rPr>
-                <w:rFonts w:ascii="Courier New" w:hAnsi="Courier New" w:cs="Courier New"/>
-              </w:rPr>
-            </w:pPr>
-            <w:r>
-              <w:rPr>
-                <w:rFonts w:ascii="Courier New" w:hAnsi="Courier New" w:cs="Courier New"/>
-              </w:rPr>
-              <w:t xml:space="preserve">2.Enter </w:t>
-            </w:r>
-            <w:proofErr w:type="gramStart"/>
-            <w:r>
-              <w:rPr>
-                <w:rFonts w:ascii="Courier New" w:hAnsi="Courier New" w:cs="Courier New"/>
-              </w:rPr>
-              <w:t>the  password</w:t>
-            </w:r>
-            <w:proofErr w:type="gramEnd"/>
+              <w:t>1.Enter the  username in wrong format</w:t>
+            </w:r>
+          </w:p>
+          <w:p>
+            <w:pPr>
+              <w:pStyle w:val="PlainText"/>
+              <w:rPr>
+                <w:rFonts w:ascii="Courier New" w:hAnsi="Courier New" w:cs="Courier New"/>
+              </w:rPr>
+            </w:pPr>
+          </w:p>
+          <w:p>
+            <w:pPr>
+              <w:pStyle w:val="PlainText"/>
+              <w:rPr>
+                <w:rFonts w:ascii="Courier New" w:hAnsi="Courier New" w:cs="Courier New"/>
+              </w:rPr>
+            </w:pPr>
+            <w:r>
+              <w:rPr>
+                <w:rFonts w:ascii="Courier New" w:hAnsi="Courier New" w:cs="Courier New"/>
+              </w:rPr>
+              <w:t>2.Enter the  password</w:t>
+            </w:r>
           </w:p>
           <w:p>
             <w:pPr>
@@ -1319,57 +1281,29 @@
                 <w:rFonts w:ascii="Courier New" w:hAnsi="Courier New" w:cs="Courier New"/>
               </w:rPr>
               <w:lastRenderedPageBreak/>
-              <w:t xml:space="preserve">1.Enter </w:t>
-            </w:r>
-            <w:proofErr w:type="gramStart"/>
-            <w:r>
-              <w:rPr>
-                <w:rFonts w:ascii="Courier New" w:hAnsi="Courier New" w:cs="Courier New"/>
-              </w:rPr>
-              <w:t>the  username</w:t>
-            </w:r>
-            <w:proofErr w:type="gramEnd"/>
-            <w:r>
-              <w:rPr>
-                <w:rFonts w:ascii="Courier New" w:hAnsi="Courier New" w:cs="Courier New"/>
-              </w:rPr>
-              <w:t xml:space="preserve"> </w:t>
-            </w:r>
-          </w:p>
-          <w:p>
-            <w:pPr>
-              <w:pStyle w:val="PlainText"/>
-              <w:rPr>
-                <w:rFonts w:ascii="Courier New" w:hAnsi="Courier New" w:cs="Courier New"/>
-              </w:rPr>
-            </w:pPr>
-          </w:p>
-          <w:p>
-            <w:pPr>
-              <w:pStyle w:val="PlainText"/>
-              <w:rPr>
-                <w:rFonts w:ascii="Courier New" w:hAnsi="Courier New" w:cs="Courier New"/>
-              </w:rPr>
-            </w:pPr>
-            <w:r>
-              <w:rPr>
-                <w:rFonts w:ascii="Courier New" w:hAnsi="Courier New" w:cs="Courier New"/>
-              </w:rPr>
-              <w:t xml:space="preserve">2.Enter </w:t>
-            </w:r>
-            <w:proofErr w:type="gramStart"/>
-            <w:r>
-              <w:rPr>
-                <w:rFonts w:ascii="Courier New" w:hAnsi="Courier New" w:cs="Courier New"/>
-              </w:rPr>
-              <w:t>the  password</w:t>
-            </w:r>
-            <w:proofErr w:type="gramEnd"/>
-            <w:r>
-              <w:rPr>
-                <w:rFonts w:ascii="Courier New" w:hAnsi="Courier New" w:cs="Courier New"/>
-              </w:rPr>
-              <w:t xml:space="preserve"> in wrong format</w:t>
+              <w:t xml:space="preserve">1.Enter the  username </w:t>
+            </w:r>
+          </w:p>
+          <w:p>
+            <w:pPr>
+              <w:pStyle w:val="PlainText"/>
+              <w:rPr>
+                <w:rFonts w:ascii="Courier New" w:hAnsi="Courier New" w:cs="Courier New"/>
+              </w:rPr>
+            </w:pPr>
+          </w:p>
+          <w:p>
+            <w:pPr>
+              <w:pStyle w:val="PlainText"/>
+              <w:rPr>
+                <w:rFonts w:ascii="Courier New" w:hAnsi="Courier New" w:cs="Courier New"/>
+              </w:rPr>
+            </w:pPr>
+            <w:r>
+              <w:rPr>
+                <w:rFonts w:ascii="Courier New" w:hAnsi="Courier New" w:cs="Courier New"/>
+              </w:rPr>
+              <w:t>2.Enter the  password in wrong format</w:t>
             </w:r>
           </w:p>
           <w:p>
@@ -1540,52 +1474,30 @@
               <w:rPr>
                 <w:rFonts w:ascii="Courier New" w:hAnsi="Courier New" w:cs="Courier New"/>
               </w:rPr>
-              <w:t xml:space="preserve">1.Enter </w:t>
-            </w:r>
-            <w:proofErr w:type="gramStart"/>
-            <w:r>
-              <w:rPr>
-                <w:rFonts w:ascii="Courier New" w:hAnsi="Courier New" w:cs="Courier New"/>
-              </w:rPr>
-              <w:t>the  username</w:t>
-            </w:r>
-            <w:proofErr w:type="gramEnd"/>
-            <w:r>
-              <w:rPr>
-                <w:rFonts w:ascii="Courier New" w:hAnsi="Courier New" w:cs="Courier New"/>
-              </w:rPr>
-              <w:t xml:space="preserve"> </w:t>
-            </w:r>
-          </w:p>
-          <w:p>
-            <w:pPr>
-              <w:pStyle w:val="PlainText"/>
-              <w:rPr>
-                <w:rFonts w:ascii="Courier New" w:hAnsi="Courier New" w:cs="Courier New"/>
-              </w:rPr>
-            </w:pPr>
-          </w:p>
-          <w:p>
-            <w:pPr>
-              <w:pStyle w:val="PlainText"/>
-              <w:rPr>
-                <w:rFonts w:ascii="Courier New" w:hAnsi="Courier New" w:cs="Courier New"/>
-              </w:rPr>
-            </w:pPr>
-            <w:r>
-              <w:rPr>
-                <w:rFonts w:ascii="Courier New" w:hAnsi="Courier New" w:cs="Courier New"/>
-              </w:rPr>
-              <w:t xml:space="preserve">2.Enter </w:t>
-            </w:r>
-            <w:proofErr w:type="gramStart"/>
-            <w:r>
-              <w:rPr>
-                <w:rFonts w:ascii="Courier New" w:hAnsi="Courier New" w:cs="Courier New"/>
-              </w:rPr>
-              <w:t>the  password</w:t>
-            </w:r>
-            <w:proofErr w:type="gramEnd"/>
+              <w:t xml:space="preserve">1.Enter the  username </w:t>
+            </w:r>
+          </w:p>
+          <w:p>
+            <w:pPr>
+              <w:pStyle w:val="PlainText"/>
+              <w:rPr>
+                <w:rFonts w:ascii="Courier New" w:hAnsi="Courier New" w:cs="Courier New"/>
+              </w:rPr>
+            </w:pPr>
+          </w:p>
+          <w:p>
+            <w:pPr>
+              <w:pStyle w:val="PlainText"/>
+              <w:rPr>
+                <w:rFonts w:ascii="Courier New" w:hAnsi="Courier New" w:cs="Courier New"/>
+              </w:rPr>
+            </w:pPr>
+            <w:r>
+              <w:rPr>
+                <w:rFonts w:ascii="Courier New" w:hAnsi="Courier New" w:cs="Courier New"/>
+              </w:rPr>
+              <w:t>2.Enter the  password</w:t>
+            </w:r>
           </w:p>
           <w:p>
             <w:pPr>
@@ -1929,16 +1841,8 @@
               <w:rPr>
                 <w:rFonts w:ascii="Courier New" w:hAnsi="Courier New" w:cs="Courier New"/>
               </w:rPr>
-              <w:t xml:space="preserve">2.Enter </w:t>
-            </w:r>
-            <w:proofErr w:type="gramStart"/>
-            <w:r>
-              <w:rPr>
-                <w:rFonts w:ascii="Courier New" w:hAnsi="Courier New" w:cs="Courier New"/>
-              </w:rPr>
-              <w:t>the  password</w:t>
-            </w:r>
-            <w:proofErr w:type="gramEnd"/>
+              <w:t>2.Enter the  password</w:t>
+            </w:r>
           </w:p>
           <w:p>
             <w:pPr>
@@ -2093,57 +1997,29 @@
               <w:rPr>
                 <w:rFonts w:ascii="Courier New" w:hAnsi="Courier New" w:cs="Courier New"/>
               </w:rPr>
-              <w:t xml:space="preserve">1. Enter </w:t>
-            </w:r>
-            <w:proofErr w:type="gramStart"/>
-            <w:r>
-              <w:rPr>
-                <w:rFonts w:ascii="Courier New" w:hAnsi="Courier New" w:cs="Courier New"/>
-              </w:rPr>
-              <w:t>the  username</w:t>
-            </w:r>
-            <w:proofErr w:type="gramEnd"/>
-            <w:r>
-              <w:rPr>
-                <w:rFonts w:ascii="Courier New" w:hAnsi="Courier New" w:cs="Courier New"/>
-              </w:rPr>
-              <w:t xml:space="preserve"> </w:t>
-            </w:r>
-          </w:p>
-          <w:p>
-            <w:pPr>
-              <w:pStyle w:val="PlainText"/>
-              <w:rPr>
-                <w:rFonts w:ascii="Courier New" w:hAnsi="Courier New" w:cs="Courier New"/>
-              </w:rPr>
-            </w:pPr>
-          </w:p>
-          <w:p>
-            <w:pPr>
-              <w:pStyle w:val="PlainText"/>
-              <w:rPr>
-                <w:rFonts w:ascii="Courier New" w:hAnsi="Courier New" w:cs="Courier New"/>
-              </w:rPr>
-            </w:pPr>
-            <w:r>
-              <w:rPr>
-                <w:rFonts w:ascii="Courier New" w:hAnsi="Courier New" w:cs="Courier New"/>
-              </w:rPr>
-              <w:t xml:space="preserve">2.Leave </w:t>
-            </w:r>
-            <w:proofErr w:type="gramStart"/>
-            <w:r>
-              <w:rPr>
-                <w:rFonts w:ascii="Courier New" w:hAnsi="Courier New" w:cs="Courier New"/>
-              </w:rPr>
-              <w:t>the  password</w:t>
-            </w:r>
-            <w:proofErr w:type="gramEnd"/>
-            <w:r>
-              <w:rPr>
-                <w:rFonts w:ascii="Courier New" w:hAnsi="Courier New" w:cs="Courier New"/>
-              </w:rPr>
-              <w:t xml:space="preserve"> as blank</w:t>
+              <w:t xml:space="preserve">1. Enter the  username </w:t>
+            </w:r>
+          </w:p>
+          <w:p>
+            <w:pPr>
+              <w:pStyle w:val="PlainText"/>
+              <w:rPr>
+                <w:rFonts w:ascii="Courier New" w:hAnsi="Courier New" w:cs="Courier New"/>
+              </w:rPr>
+            </w:pPr>
+          </w:p>
+          <w:p>
+            <w:pPr>
+              <w:pStyle w:val="PlainText"/>
+              <w:rPr>
+                <w:rFonts w:ascii="Courier New" w:hAnsi="Courier New" w:cs="Courier New"/>
+              </w:rPr>
+            </w:pPr>
+            <w:r>
+              <w:rPr>
+                <w:rFonts w:ascii="Courier New" w:hAnsi="Courier New" w:cs="Courier New"/>
+              </w:rPr>
+              <w:t>2.Leave the  password as blank</w:t>
             </w:r>
           </w:p>
           <w:p>
@@ -2299,57 +2175,29 @@
               <w:rPr>
                 <w:rFonts w:ascii="Courier New" w:hAnsi="Courier New" w:cs="Courier New"/>
               </w:rPr>
-              <w:t xml:space="preserve">1. Enter </w:t>
-            </w:r>
-            <w:proofErr w:type="gramStart"/>
-            <w:r>
-              <w:rPr>
-                <w:rFonts w:ascii="Courier New" w:hAnsi="Courier New" w:cs="Courier New"/>
-              </w:rPr>
-              <w:t>the  username</w:t>
-            </w:r>
-            <w:proofErr w:type="gramEnd"/>
-            <w:r>
-              <w:rPr>
-                <w:rFonts w:ascii="Courier New" w:hAnsi="Courier New" w:cs="Courier New"/>
-              </w:rPr>
-              <w:t xml:space="preserve"> </w:t>
-            </w:r>
-          </w:p>
-          <w:p>
-            <w:pPr>
-              <w:pStyle w:val="PlainText"/>
-              <w:rPr>
-                <w:rFonts w:ascii="Courier New" w:hAnsi="Courier New" w:cs="Courier New"/>
-              </w:rPr>
-            </w:pPr>
-          </w:p>
-          <w:p>
-            <w:pPr>
-              <w:pStyle w:val="PlainText"/>
-              <w:rPr>
-                <w:rFonts w:ascii="Courier New" w:hAnsi="Courier New" w:cs="Courier New"/>
-              </w:rPr>
-            </w:pPr>
-            <w:r>
-              <w:rPr>
-                <w:rFonts w:ascii="Courier New" w:hAnsi="Courier New" w:cs="Courier New"/>
-              </w:rPr>
-              <w:t xml:space="preserve">2. Enter </w:t>
-            </w:r>
-            <w:proofErr w:type="gramStart"/>
-            <w:r>
-              <w:rPr>
-                <w:rFonts w:ascii="Courier New" w:hAnsi="Courier New" w:cs="Courier New"/>
-              </w:rPr>
-              <w:t>the  password</w:t>
-            </w:r>
-            <w:proofErr w:type="gramEnd"/>
-            <w:r>
-              <w:rPr>
-                <w:rFonts w:ascii="Courier New" w:hAnsi="Courier New" w:cs="Courier New"/>
-              </w:rPr>
-              <w:t xml:space="preserve">  </w:t>
+              <w:t xml:space="preserve">1. Enter the  username </w:t>
+            </w:r>
+          </w:p>
+          <w:p>
+            <w:pPr>
+              <w:pStyle w:val="PlainText"/>
+              <w:rPr>
+                <w:rFonts w:ascii="Courier New" w:hAnsi="Courier New" w:cs="Courier New"/>
+              </w:rPr>
+            </w:pPr>
+          </w:p>
+          <w:p>
+            <w:pPr>
+              <w:pStyle w:val="PlainText"/>
+              <w:rPr>
+                <w:rFonts w:ascii="Courier New" w:hAnsi="Courier New" w:cs="Courier New"/>
+              </w:rPr>
+            </w:pPr>
+            <w:r>
+              <w:rPr>
+                <w:rFonts w:ascii="Courier New" w:hAnsi="Courier New" w:cs="Courier New"/>
+              </w:rPr>
+              <w:t xml:space="preserve">2. Enter the  password  </w:t>
             </w:r>
           </w:p>
           <w:p>
@@ -2586,21 +2434,7 @@
               <w:rPr>
                 <w:rFonts w:ascii="Courier New" w:hAnsi="Courier New" w:cs="Courier New"/>
               </w:rPr>
-              <w:t xml:space="preserve">Send a request with </w:t>
-            </w:r>
-            <w:proofErr w:type="gramStart"/>
-            <w:r>
-              <w:rPr>
-                <w:rFonts w:ascii="Courier New" w:hAnsi="Courier New" w:cs="Courier New"/>
-              </w:rPr>
-              <w:t>an</w:t>
-            </w:r>
-            <w:proofErr w:type="gramEnd"/>
-            <w:r>
-              <w:rPr>
-                <w:rFonts w:ascii="Courier New" w:hAnsi="Courier New" w:cs="Courier New"/>
-              </w:rPr>
-              <w:t xml:space="preserve"> </w:t>
+              <w:t xml:space="preserve">Send a request with an </w:t>
             </w:r>
             <w:r>
               <w:rPr>
@@ -2701,21 +2535,7 @@
               <w:rPr>
                 <w:rFonts w:ascii="Courier New" w:hAnsi="Courier New" w:cs="Courier New"/>
               </w:rPr>
-              <w:t xml:space="preserve">2. Enter </w:t>
-            </w:r>
-            <w:proofErr w:type="gramStart"/>
-            <w:r>
-              <w:rPr>
-                <w:rFonts w:ascii="Courier New" w:hAnsi="Courier New" w:cs="Courier New"/>
-              </w:rPr>
-              <w:t>the  password</w:t>
-            </w:r>
-            <w:proofErr w:type="gramEnd"/>
-            <w:r>
-              <w:rPr>
-                <w:rFonts w:ascii="Courier New" w:hAnsi="Courier New" w:cs="Courier New"/>
-              </w:rPr>
-              <w:t xml:space="preserve">  </w:t>
+              <w:t xml:space="preserve">2. Enter the  password  </w:t>
             </w:r>
           </w:p>
           <w:p>
@@ -2895,21 +2715,7 @@
               <w:rPr>
                 <w:rFonts w:ascii="Courier New" w:hAnsi="Courier New" w:cs="Courier New"/>
               </w:rPr>
-              <w:t xml:space="preserve">2. Enter </w:t>
-            </w:r>
-            <w:proofErr w:type="gramStart"/>
-            <w:r>
-              <w:rPr>
-                <w:rFonts w:ascii="Courier New" w:hAnsi="Courier New" w:cs="Courier New"/>
-              </w:rPr>
-              <w:t>the  password</w:t>
-            </w:r>
-            <w:proofErr w:type="gramEnd"/>
-            <w:r>
-              <w:rPr>
-                <w:rFonts w:ascii="Courier New" w:hAnsi="Courier New" w:cs="Courier New"/>
-              </w:rPr>
-              <w:t xml:space="preserve">  </w:t>
+              <w:t xml:space="preserve">2. Enter the  password  </w:t>
             </w:r>
           </w:p>
           <w:p>
@@ -3088,21 +2894,7 @@
               <w:rPr>
                 <w:rFonts w:ascii="Courier New" w:hAnsi="Courier New" w:cs="Courier New"/>
               </w:rPr>
-              <w:t xml:space="preserve">Send a request with </w:t>
-            </w:r>
-            <w:proofErr w:type="gramStart"/>
-            <w:r>
-              <w:rPr>
-                <w:rFonts w:ascii="Courier New" w:hAnsi="Courier New" w:cs="Courier New"/>
-              </w:rPr>
-              <w:t>an</w:t>
-            </w:r>
-            <w:proofErr w:type="gramEnd"/>
-            <w:r>
-              <w:rPr>
-                <w:rFonts w:ascii="Courier New" w:hAnsi="Courier New" w:cs="Courier New"/>
-              </w:rPr>
-              <w:t xml:space="preserve"> </w:t>
+              <w:t xml:space="preserve">Send a request with an </w:t>
             </w:r>
             <w:r>
               <w:rPr>
@@ -3314,16 +3106,8 @@
               <w:rPr>
                 <w:rFonts w:ascii="Courier New" w:hAnsi="Courier New" w:cs="Courier New"/>
               </w:rPr>
-              <w:t xml:space="preserve"> </w:t>
-            </w:r>
-            <w:proofErr w:type="gramStart"/>
-            <w:r>
-              <w:rPr>
-                <w:rFonts w:ascii="Courier New" w:hAnsi="Courier New" w:cs="Courier New"/>
-              </w:rPr>
-              <w:t>news  Categories</w:t>
-            </w:r>
-            <w:proofErr w:type="gramEnd"/>
+              <w:t xml:space="preserve"> news  Categories</w:t>
+            </w:r>
           </w:p>
         </w:tc>
         <w:tc>
@@ -3343,19 +3127,11 @@
               </w:rPr>
               <w:t xml:space="preserve">Displaying </w:t>
             </w:r>
-            <w:proofErr w:type="gramStart"/>
-            <w:r>
-              <w:rPr>
-                <w:rFonts w:ascii="Courier New" w:hAnsi="Courier New" w:cs="Courier New"/>
-              </w:rPr>
-              <w:t>news  Categories</w:t>
-            </w:r>
-            <w:proofErr w:type="gramEnd"/>
-            <w:r>
-              <w:rPr>
-                <w:rFonts w:ascii="Courier New" w:hAnsi="Courier New" w:cs="Courier New"/>
-              </w:rPr>
-              <w:t xml:space="preserve"> </w:t>
+            <w:r>
+              <w:rPr>
+                <w:rFonts w:ascii="Courier New" w:hAnsi="Courier New" w:cs="Courier New"/>
+              </w:rPr>
+              <w:t xml:space="preserve">news  Categories </w:t>
             </w:r>
             <w:r>
               <w:rPr>
@@ -3453,19 +3229,11 @@
               </w:rPr>
               <w:t xml:space="preserve">Displaying </w:t>
             </w:r>
-            <w:proofErr w:type="gramStart"/>
-            <w:r>
-              <w:rPr>
-                <w:rFonts w:ascii="Courier New" w:hAnsi="Courier New" w:cs="Courier New"/>
-              </w:rPr>
-              <w:t>news  Categories</w:t>
-            </w:r>
-            <w:proofErr w:type="gramEnd"/>
-            <w:r>
-              <w:rPr>
-                <w:rFonts w:ascii="Courier New" w:hAnsi="Courier New" w:cs="Courier New"/>
-              </w:rPr>
-              <w:t xml:space="preserve"> </w:t>
+            <w:r>
+              <w:rPr>
+                <w:rFonts w:ascii="Courier New" w:hAnsi="Courier New" w:cs="Courier New"/>
+              </w:rPr>
+              <w:t xml:space="preserve">news  Categories </w:t>
             </w:r>
             <w:r>
               <w:rPr>
@@ -3647,7 +3415,37 @@
               <w:rPr>
                 <w:rFonts w:ascii="Courier New" w:hAnsi="Courier New" w:cs="Courier New"/>
               </w:rPr>
-              <w:t>1.Hit /Categories api with no username through POSTMAN.</w:t>
+              <w:t xml:space="preserve">1.Hit /Categories </w:t>
+            </w:r>
+            <w:r>
+              <w:rPr>
+                <w:rFonts w:ascii="Courier New" w:hAnsi="Courier New" w:cs="Courier New"/>
+              </w:rPr>
+              <w:t xml:space="preserve">PUT </w:t>
+            </w:r>
+            <w:r>
+              <w:rPr>
+                <w:rFonts w:ascii="Courier New" w:hAnsi="Courier New" w:cs="Courier New"/>
+              </w:rPr>
+              <w:t>api wit</w:t>
+            </w:r>
+            <w:r>
+              <w:rPr>
+                <w:rFonts w:ascii="Courier New" w:hAnsi="Courier New" w:cs="Courier New"/>
+              </w:rPr>
+              <w:t>h</w:t>
+            </w:r>
+            <w:r>
+              <w:rPr>
+                <w:rFonts w:ascii="Courier New" w:hAnsi="Courier New" w:cs="Courier New"/>
+              </w:rPr>
+              <w:t xml:space="preserve"> username</w:t>
+            </w:r>
+            <w:r>
+              <w:rPr>
+                <w:rFonts w:ascii="Courier New" w:hAnsi="Courier New" w:cs="Courier New"/>
+              </w:rPr>
+              <w:t xml:space="preserve"> and proper request body</w:t>
             </w:r>
           </w:p>
         </w:tc>

</xml_diff>